<commit_message>
Many Updates (Animations Added)
This is the first release with animations in it
- I have updated the controller for animations
</commit_message>
<xml_diff>
--- a/Management & Logging/Planning and Management/Clear Game Write Up.docx
+++ b/Management & Logging/Planning and Management/Clear Game Write Up.docx
@@ -269,7 +269,6 @@
         <w:ind w:left="720"/>
       </w:pPr>
       <w:r>
-        <w:lastRenderedPageBreak/>
         <w:t xml:space="preserve">You and your friend set off with some materials, weapon of choice and some devices and most importantly the bomb. You manually go down into the entrance portion of the wall where the salute and let you go. The first stage is the tutorial of how to play the game, then you are set off. </w:t>
       </w:r>
     </w:p>
@@ -328,7 +327,11 @@
         <w:t>For weapons, you always have a default sword (as does your friend), but if you want more sophisticated weapons you will have to get them from the enemy when you kill them. For this you will have to sneak up on them before hand. You will have the ability to get smoke bombs, flash bombs, throw rocks, ca</w:t>
       </w:r>
       <w:r>
-        <w:t xml:space="preserve">use distractions, shoot flares etc, like in Counter Strike GO. Other stealth tactics can be picked up, like hanging off of things, sneaking up on them, slitting throats from the back all this fun stuff. There will always be things like enemy patrols on horses just coming around and you can detect if the come through the footstep noises and you will have to hide. </w:t>
+        <w:t xml:space="preserve">use distractions, shoot flares etc, like in Counter Strike GO. Other stealth tactics can be picked up, like hanging off of things, sneaking up on them, slitting throats from the back all this fun stuff. There will always be things </w:t>
+      </w:r>
+      <w:r>
+        <w:lastRenderedPageBreak/>
+        <w:t xml:space="preserve">like enemy patrols on horses just coming around and you can detect if the come through the footstep noises and you will have to hide. </w:t>
       </w:r>
     </w:p>
     <w:p>
@@ -336,33 +339,11 @@
         <w:ind w:left="720"/>
       </w:pPr>
       <w:r>
-        <w:t>There will be an interactive medium between you and your friend, a menu of options on what to say for example. There are people there. Will change his behaviour or ‘Charge!!!’ things like that can change the way the game works. Or maybe I don’t need a friend at all, we will see if it makes the game too complicated or not….</w:t>
-      </w:r>
-    </w:p>
-    <w:p>
-      <w:pPr>
-        <w:ind w:left="720"/>
-      </w:pPr>
-    </w:p>
-    <w:p>
-      <w:pPr>
-        <w:ind w:left="720"/>
-      </w:pPr>
-    </w:p>
-    <w:p>
-      <w:pPr>
-        <w:ind w:left="720"/>
-      </w:pPr>
-    </w:p>
-    <w:p>
-      <w:pPr>
-        <w:ind w:left="720"/>
-      </w:pPr>
-    </w:p>
-    <w:p>
-      <w:pPr>
-        <w:ind w:left="720"/>
-      </w:pPr>
+        <w:t>There will be an interactive medium between you and your friend, a menu of options on what to say for example. There are people there. Will change his behaviour or ‘Charge!!!’ things like that can change the way the game works. Or maybe I don’t need a friend at all, we will see if it makes t</w:t>
+      </w:r>
+      <w:r>
+        <w:t>he game too complicated or not…</w:t>
+      </w:r>
     </w:p>
     <w:p>
       <w:pPr>
@@ -838,12 +819,97 @@
       <w:r>
         <w:t>The player is centre of attention and camera can orbit him using controls. The players forward is always relative to camera but he doesn’t rotate until movement is give. TBH if ubisoft is using it, it must be right.</w:t>
       </w:r>
+    </w:p>
+    <w:p>
+      <w:pPr>
+        <w:pStyle w:val="Heading2"/>
+      </w:pPr>
+      <w:r>
+        <w:t>Concept Characters</w:t>
+      </w:r>
+    </w:p>
+    <w:p>
+      <w:r>
+        <w:rPr>
+          <w:noProof/>
+          <w:lang w:eastAsia="en-AU"/>
+        </w:rPr>
+        <w:drawing>
+          <wp:inline distT="0" distB="0" distL="0" distR="0" wp14:anchorId="784FB6F5" wp14:editId="5C324776">
+            <wp:extent cx="5731510" cy="2183432"/>
+            <wp:effectExtent l="0" t="0" r="2540" b="7620"/>
+            <wp:docPr id="2" name="Picture 2" descr="Image result for character concept art"/>
+            <wp:cNvGraphicFramePr>
+              <a:graphicFrameLocks xmlns:a="http://schemas.openxmlformats.org/drawingml/2006/main" noChangeAspect="1"/>
+            </wp:cNvGraphicFramePr>
+            <a:graphic xmlns:a="http://schemas.openxmlformats.org/drawingml/2006/main">
+              <a:graphicData uri="http://schemas.openxmlformats.org/drawingml/2006/picture">
+                <pic:pic xmlns:pic="http://schemas.openxmlformats.org/drawingml/2006/picture">
+                  <pic:nvPicPr>
+                    <pic:cNvPr id="0" name="Picture 1" descr="Image result for character concept art"/>
+                    <pic:cNvPicPr>
+                      <a:picLocks noChangeAspect="1" noChangeArrowheads="1"/>
+                    </pic:cNvPicPr>
+                  </pic:nvPicPr>
+                  <pic:blipFill>
+                    <a:blip r:embed="rId9">
+                      <a:extLst>
+                        <a:ext uri="{28A0092B-C50C-407E-A947-70E740481C1C}">
+                          <a14:useLocalDpi xmlns:a14="http://schemas.microsoft.com/office/drawing/2010/main" val="0"/>
+                        </a:ext>
+                      </a:extLst>
+                    </a:blip>
+                    <a:srcRect/>
+                    <a:stretch>
+                      <a:fillRect/>
+                    </a:stretch>
+                  </pic:blipFill>
+                  <pic:spPr bwMode="auto">
+                    <a:xfrm>
+                      <a:off x="0" y="0"/>
+                      <a:ext cx="5731510" cy="2183432"/>
+                    </a:xfrm>
+                    <a:prstGeom prst="rect">
+                      <a:avLst/>
+                    </a:prstGeom>
+                    <a:noFill/>
+                    <a:ln>
+                      <a:noFill/>
+                    </a:ln>
+                  </pic:spPr>
+                </pic:pic>
+              </a:graphicData>
+            </a:graphic>
+          </wp:inline>
+        </w:drawing>
+      </w:r>
+    </w:p>
+    <w:p>
+      <w:pPr>
+        <w:pStyle w:val="Heading2"/>
+      </w:pPr>
+      <w:r>
+        <w:t xml:space="preserve">The Communication </w:t>
+      </w:r>
+    </w:p>
+    <w:p>
+      <w:r>
+        <w:t>Communication between the two players is very important as they are the two protagonists and you as a player need to be able to control the NPC but the NPC shouldn’t just be a character who is there, he needs a presence that is almost identical to yours. He needs to be able to traverse the terrain with ease but also making mistakes and animations need to be even more accurate for him than the player.</w:t>
+      </w:r>
+    </w:p>
+    <w:p>
+      <w:r>
+        <w:t>The communication between the player cannot have voice interaction I want it to be a completely silent interaction</w:t>
+      </w:r>
+      <w:r>
+        <w:t xml:space="preserve"> so a menu will popup with dialogue options but when you click on the it will just be hand gestures.</w:t>
+      </w:r>
       <w:bookmarkStart w:id="2" w:name="_GoBack"/>
       <w:bookmarkEnd w:id="2"/>
     </w:p>
     <w:sectPr>
       <w:pgSz w:w="11906" w:h="16838"/>
-      <w:pgMar w:top="1440" w:right="1440" w:bottom="1440" w:left="1440" w:header="708" w:footer="708" w:gutter="0"/>
+      <w:pgMar w:top="720" w:right="720" w:bottom="720" w:left="720" w:header="708" w:footer="708" w:gutter="0"/>
       <w:cols w:space="708"/>
       <w:docGrid w:linePitch="360"/>
     </w:sectPr>
@@ -2079,6 +2145,10 @@
   <w:style w:type="paragraph" w:default="1" w:styleId="Normal">
     <w:name w:val="Normal"/>
     <w:qFormat/>
+    <w:rsid w:val="007514A1"/>
+    <w:rPr>
+      <w:sz w:val="18"/>
+    </w:rPr>
   </w:style>
   <w:style w:type="paragraph" w:styleId="Heading2">
     <w:name w:val="heading 2"/>
@@ -2232,7 +2302,6 @@
     </w:pPr>
     <w:rPr>
       <w:rFonts w:ascii="Segoe UI" w:hAnsi="Segoe UI" w:cs="Segoe UI"/>
-      <w:sz w:val="18"/>
       <w:szCs w:val="18"/>
     </w:rPr>
   </w:style>

</xml_diff>